<commit_message>
Update dataset và bài báo mới.
</commit_message>
<xml_diff>
--- a/Datasets/LIST.docx
+++ b/Datasets/LIST.docx
@@ -203,8 +203,51 @@
         <w:ind w:left="1080"/>
       </w:pPr>
       <w:r>
-        <w:t xml:space="preserve">Download : </w:t>
-      </w:r>
+        <w:t>Download :</w:t>
+      </w:r>
+    </w:p>
+    <w:p>
+      <w:pPr>
+        <w:pStyle w:val="ListParagraph"/>
+        <w:numPr>
+          <w:ilvl w:val="1"/>
+          <w:numId w:val="3"/>
+        </w:numPr>
+      </w:pPr>
+      <w:r>
+        <w:t>MAWILab’2017</w:t>
+      </w:r>
+    </w:p>
+    <w:p>
+      <w:pPr>
+        <w:ind w:left="1080"/>
+      </w:pPr>
+      <w:r>
+        <w:t xml:space="preserve">Homepage : </w:t>
+      </w:r>
+    </w:p>
+    <w:p>
+      <w:pPr>
+        <w:ind w:left="1080"/>
+      </w:pPr>
+      <w:r>
+        <w:t>Download :</w:t>
+      </w:r>
+      <w:r>
+        <w:t xml:space="preserve"> </w:t>
+      </w:r>
+      <w:r>
+        <w:t>http://www.fukuda-lab.org/mawilab/v1.1/2017/11/04/20171104.html</w:t>
+      </w:r>
+    </w:p>
+    <w:p>
+      <w:pPr>
+        <w:pStyle w:val="ListParagraph"/>
+        <w:numPr>
+          <w:ilvl w:val="1"/>
+          <w:numId w:val="3"/>
+        </w:numPr>
+      </w:pPr>
     </w:p>
     <w:sectPr>
       <w:pgSz w:w="12240" w:h="15840"/>

</xml_diff>